<commit_message>
The files is using to build the DC1 file
</commit_message>
<xml_diff>
--- a/examples_files/DC1-2019.docx
+++ b/examples_files/DC1-2019.docx
@@ -52,7 +52,7 @@
                 <w:noProof/>
               </w:rPr>
               <w:drawing>
-                <wp:inline distT="0" distB="0" distL="0" distR="0" wp14:anchorId="4CFD473F" wp14:editId="3187DC66">
+                <wp:inline distT="0" distB="0" distL="0" distR="0" wp14:anchorId="4CFD473F" wp14:editId="48BE938C">
                   <wp:extent cx="1028700" cy="596900"/>
                   <wp:effectExtent l="0" t="0" r="0" b="0"/>
                   <wp:docPr id="1" name="Image 1"/>
@@ -678,6 +678,9 @@
         <w:instrText xml:space="preserve"> FORMCHECKBOX </w:instrText>
       </w:r>
       <w:r>
+        <w:fldChar w:fldCharType="separate"/>
+      </w:r>
+      <w:r>
         <w:fldChar w:fldCharType="end"/>
       </w:r>
       <w:r>
@@ -782,6 +785,12 @@
         <w:rPr>
           <w:strike/>
         </w:rPr>
+        <w:fldChar w:fldCharType="separate"/>
+      </w:r>
+      <w:r>
+        <w:rPr>
+          <w:strike/>
+        </w:rPr>
         <w:fldChar w:fldCharType="end"/>
       </w:r>
       <w:r>
@@ -828,6 +837,9 @@
         <w:instrText xml:space="preserve"> FORMCHECKBOX </w:instrText>
       </w:r>
       <w:r>
+        <w:fldChar w:fldCharType="separate"/>
+      </w:r>
+      <w:r>
         <w:fldChar w:fldCharType="end"/>
       </w:r>
       <w:r>
@@ -837,19 +849,55 @@
         <w:rPr>
           <w:rFonts w:ascii="Arial" w:hAnsi="Arial" w:cs="Arial"/>
         </w:rPr>
-        <w:t>pour le lot n</w:t>
-      </w:r>
-      <w:r>
-        <w:rPr>
-          <w:rFonts w:ascii="Arial" w:hAnsi="Arial" w:cs="Arial"/>
-        </w:rPr>
-        <w:t xml:space="preserve">° </w:t>
-      </w:r>
-      <w:r>
-        <w:rPr>
-          <w:rFonts w:ascii="Arial" w:hAnsi="Arial" w:cs="Arial"/>
-        </w:rPr>
-        <w:t xml:space="preserve">ou les lots n°…………… de la procédure de passation du marché public </w:t>
+        <w:t>pour le</w:t>
+      </w:r>
+      <w:r>
+        <w:rPr>
+          <w:rFonts w:ascii="Arial" w:hAnsi="Arial" w:cs="Arial"/>
+        </w:rPr>
+        <w:t>(</w:t>
+      </w:r>
+      <w:r>
+        <w:rPr>
+          <w:rFonts w:ascii="Arial" w:hAnsi="Arial" w:cs="Arial"/>
+        </w:rPr>
+        <w:t>s</w:t>
+      </w:r>
+      <w:r>
+        <w:rPr>
+          <w:rFonts w:ascii="Arial" w:hAnsi="Arial" w:cs="Arial"/>
+        </w:rPr>
+        <w:t>)</w:t>
+      </w:r>
+      <w:r>
+        <w:rPr>
+          <w:rFonts w:ascii="Arial" w:hAnsi="Arial" w:cs="Arial"/>
+        </w:rPr>
+        <w:t xml:space="preserve"> lot</w:t>
+      </w:r>
+      <w:r>
+        <w:rPr>
+          <w:rFonts w:ascii="Arial" w:hAnsi="Arial" w:cs="Arial"/>
+        </w:rPr>
+        <w:t>(</w:t>
+      </w:r>
+      <w:r>
+        <w:rPr>
+          <w:rFonts w:ascii="Arial" w:hAnsi="Arial" w:cs="Arial"/>
+        </w:rPr>
+        <w:t>s</w:t>
+      </w:r>
+      <w:r>
+        <w:rPr>
+          <w:rFonts w:ascii="Arial" w:hAnsi="Arial" w:cs="Arial"/>
+        </w:rPr>
+        <w:t>)</w:t>
+      </w:r>
+      <w:r>
+        <w:rPr>
+          <w:rFonts w:ascii="Arial" w:hAnsi="Arial" w:cs="Arial"/>
+        </w:rPr>
+        <w:t xml:space="preserve"> n°…………… de la procédure de passation du marché public </w:t>
       </w:r>
       <w:r>
         <w:rPr>
@@ -1036,6 +1084,9 @@
         <w:instrText xml:space="preserve"> FORMCHECKBOX </w:instrText>
       </w:r>
       <w:r>
+        <w:fldChar w:fldCharType="separate"/>
+      </w:r>
+      <w:r>
         <w:fldChar w:fldCharType="end"/>
       </w:r>
       <w:r>
@@ -1104,27 +1155,7 @@
             <w:sz w:val="18"/>
             <w:szCs w:val="18"/>
           </w:rPr>
-          <w:t>I</w:t>
-        </w:r>
-        <w:r>
-          <w:rPr>
-            <w:rStyle w:val="Lienhypertexte"/>
-            <w:rFonts w:ascii="Arial" w:hAnsi="Arial" w:cs="Arial"/>
-            <w:i/>
-            <w:sz w:val="18"/>
-            <w:szCs w:val="18"/>
-          </w:rPr>
-          <w:t>C</w:t>
-        </w:r>
-        <w:r>
-          <w:rPr>
-            <w:rStyle w:val="Lienhypertexte"/>
-            <w:rFonts w:ascii="Arial" w:hAnsi="Arial" w:cs="Arial"/>
-            <w:i/>
-            <w:sz w:val="18"/>
-            <w:szCs w:val="18"/>
-          </w:rPr>
-          <w:t>D</w:t>
+          <w:t>ICD</w:t>
         </w:r>
       </w:hyperlink>
       <w:r>
@@ -1719,6 +1750,9 @@
         <w:instrText xml:space="preserve"> FORMCHECKBOX </w:instrText>
       </w:r>
       <w:r>
+        <w:fldChar w:fldCharType="separate"/>
+      </w:r>
+      <w:r>
         <w:fldChar w:fldCharType="end"/>
       </w:r>
       <w:r>
@@ -1769,6 +1803,9 @@
         <w:instrText xml:space="preserve"> FORMCHECKBOX </w:instrText>
       </w:r>
       <w:r>
+        <w:fldChar w:fldCharType="separate"/>
+      </w:r>
+      <w:r>
         <w:fldChar w:fldCharType="end"/>
       </w:r>
       <w:r>
@@ -1827,6 +1864,9 @@
         <w:instrText xml:space="preserve"> FORMCHECKBOX </w:instrText>
       </w:r>
       <w:r>
+        <w:fldChar w:fldCharType="separate"/>
+      </w:r>
+      <w:r>
         <w:fldChar w:fldCharType="end"/>
       </w:r>
       <w:r>
@@ -1920,6 +1960,9 @@
         <w:instrText xml:space="preserve"> FORMCHECKBOX </w:instrText>
       </w:r>
       <w:r>
+        <w:fldChar w:fldCharType="separate"/>
+      </w:r>
+      <w:r>
         <w:fldChar w:fldCharType="end"/>
       </w:r>
       <w:r>
@@ -1971,6 +2014,9 @@
       </w:r>
       <w:r>
         <w:instrText xml:space="preserve"> FORMCHECKBOX </w:instrText>
+      </w:r>
+      <w:r>
+        <w:fldChar w:fldCharType="separate"/>
       </w:r>
       <w:r>
         <w:fldChar w:fldCharType="end"/>
@@ -2846,21 +2892,7 @@
             <w:rStyle w:val="Lienhypertexte"/>
             <w:rFonts w:ascii="Arial" w:hAnsi="Arial" w:cs="Arial"/>
           </w:rPr>
-          <w:t>articles L. 21</w:t>
-        </w:r>
-        <w:r>
-          <w:rPr>
-            <w:rStyle w:val="Lienhypertexte"/>
-            <w:rFonts w:ascii="Arial" w:hAnsi="Arial" w:cs="Arial"/>
-          </w:rPr>
-          <w:t>4</w:t>
-        </w:r>
-        <w:r>
-          <w:rPr>
-            <w:rStyle w:val="Lienhypertexte"/>
-            <w:rFonts w:ascii="Arial" w:hAnsi="Arial" w:cs="Arial"/>
-          </w:rPr>
-          <w:t>1-1 à L. 2141-5</w:t>
+          <w:t>articles L. 2141-1 à L. 2141-5</w:t>
         </w:r>
       </w:hyperlink>
       <w:r>
@@ -2875,21 +2907,7 @@
             <w:rStyle w:val="Lienhypertexte"/>
             <w:rFonts w:ascii="Arial" w:hAnsi="Arial" w:cs="Arial"/>
           </w:rPr>
-          <w:t>articles L. 2141-</w:t>
-        </w:r>
-        <w:r>
-          <w:rPr>
-            <w:rStyle w:val="Lienhypertexte"/>
-            <w:rFonts w:ascii="Arial" w:hAnsi="Arial" w:cs="Arial"/>
-          </w:rPr>
-          <w:t>7</w:t>
-        </w:r>
-        <w:r>
-          <w:rPr>
-            <w:rStyle w:val="Lienhypertexte"/>
-            <w:rFonts w:ascii="Arial" w:hAnsi="Arial" w:cs="Arial"/>
-          </w:rPr>
-          <w:t xml:space="preserve"> à L. 2141-10</w:t>
+          <w:t>articles L. 2141-7 à L. 2141-10</w:t>
         </w:r>
       </w:hyperlink>
       <w:r>
@@ -3040,6 +3058,9 @@
       </w:r>
       <w:r>
         <w:instrText xml:space="preserve"> FORMCHECKBOX </w:instrText>
+      </w:r>
+      <w:r>
+        <w:fldChar w:fldCharType="separate"/>
       </w:r>
       <w:r>
         <w:fldChar w:fldCharType="end"/>
@@ -3616,6 +3637,9 @@
         <w:instrText xml:space="preserve"> FORMCHECKBOX </w:instrText>
       </w:r>
       <w:r>
+        <w:fldChar w:fldCharType="separate"/>
+      </w:r>
+      <w:r>
         <w:fldChar w:fldCharType="end"/>
       </w:r>
       <w:r>
@@ -3648,6 +3672,9 @@
       </w:r>
       <w:r>
         <w:instrText xml:space="preserve"> FORMCHECKBOX </w:instrText>
+      </w:r>
+      <w:r>
+        <w:fldChar w:fldCharType="separate"/>
       </w:r>
       <w:r>
         <w:fldChar w:fldCharType="end"/>
@@ -4881,6 +4908,7 @@
     <w:lvl w:ilvl="0">
       <w:start w:val="1"/>
       <w:numFmt w:val="none"/>
+      <w:pStyle w:val="Titre1"/>
       <w:suff w:val="nothing"/>
       <w:lvlText w:val=""/>
       <w:lvlJc w:val="left"/>
@@ -4908,6 +4936,7 @@
     <w:lvl w:ilvl="2">
       <w:start w:val="1"/>
       <w:numFmt w:val="none"/>
+      <w:pStyle w:val="Titre3"/>
       <w:suff w:val="nothing"/>
       <w:lvlText w:val=""/>
       <w:lvlJc w:val="left"/>
@@ -4921,6 +4950,7 @@
     <w:lvl w:ilvl="3">
       <w:start w:val="1"/>
       <w:numFmt w:val="none"/>
+      <w:pStyle w:val="Titre4"/>
       <w:suff w:val="nothing"/>
       <w:lvlText w:val=""/>
       <w:lvlJc w:val="left"/>
@@ -4934,6 +4964,7 @@
     <w:lvl w:ilvl="4">
       <w:start w:val="1"/>
       <w:numFmt w:val="none"/>
+      <w:pStyle w:val="Titre5"/>
       <w:suff w:val="nothing"/>
       <w:lvlText w:val=""/>
       <w:lvlJc w:val="left"/>
@@ -4947,6 +4978,7 @@
     <w:lvl w:ilvl="5">
       <w:start w:val="1"/>
       <w:numFmt w:val="none"/>
+      <w:pStyle w:val="Titre6"/>
       <w:suff w:val="nothing"/>
       <w:lvlText w:val=""/>
       <w:lvlJc w:val="left"/>
@@ -4960,6 +4992,7 @@
     <w:lvl w:ilvl="6">
       <w:start w:val="1"/>
       <w:numFmt w:val="none"/>
+      <w:pStyle w:val="Titre7"/>
       <w:suff w:val="nothing"/>
       <w:lvlText w:val=""/>
       <w:lvlJc w:val="left"/>
@@ -4987,6 +5020,7 @@
     <w:lvl w:ilvl="8">
       <w:start w:val="1"/>
       <w:numFmt w:val="none"/>
+      <w:pStyle w:val="Titre9"/>
       <w:suff w:val="nothing"/>
       <w:lvlText w:val=""/>
       <w:lvlJc w:val="left"/>
@@ -6031,6 +6065,9 @@
   </w:style>
   <w:style w:type="character" w:default="1" w:styleId="Policepardfaut">
     <w:name w:val="Default Paragraph Font"/>
+    <w:uiPriority w:val="1"/>
+    <w:semiHidden/>
+    <w:unhideWhenUsed/>
   </w:style>
   <w:style w:type="table" w:default="1" w:styleId="TableauNormal">
     <w:name w:val="Normal Table"/>
@@ -7271,19 +7308,17 @@
 </file>
 
 <file path=customXml/item2.xml><?xml version="1.0" encoding="utf-8"?>
-<b:Sources xmlns:b="http://schemas.openxmlformats.org/officeDocument/2006/bibliography" xmlns="http://schemas.openxmlformats.org/officeDocument/2006/bibliography" SelectedStyle="\APA.XSL" StyleName="APA"/>
+<p:properties xmlns:p="http://schemas.microsoft.com/office/2006/metadata/properties" xmlns:xsi="http://www.w3.org/2001/XMLSchema-instance" xmlns:pc="http://schemas.microsoft.com/office/infopath/2007/PartnerControls">
+  <documentManagement>
+    <lcf76f155ced4ddcb4097134ff3c332f xmlns="3acab3c4-4abc-404e-afc4-08839f11aab8">
+      <Terms xmlns="http://schemas.microsoft.com/office/infopath/2007/PartnerControls"/>
+    </lcf76f155ced4ddcb4097134ff3c332f>
+    <TaxCatchAll xmlns="80571dcd-4e3a-478f-8cc2-08afca91bf4b"/>
+  </documentManagement>
+</p:properties>
 </file>
 
 <file path=customXml/item3.xml><?xml version="1.0" encoding="utf-8"?>
-<?mso-contentType ?>
-<FormTemplates xmlns="http://schemas.microsoft.com/sharepoint/v3/contenttype/forms">
-  <Display>DocumentLibraryForm</Display>
-  <Edit>DocumentLibraryForm</Edit>
-  <New>DocumentLibraryForm</New>
-</FormTemplates>
-</file>
-
-<file path=customXml/item4.xml><?xml version="1.0" encoding="utf-8"?>
 <ct:contentTypeSchema xmlns:ct="http://schemas.microsoft.com/office/2006/metadata/contentType" xmlns:ma="http://schemas.microsoft.com/office/2006/metadata/properties/metaAttributes" ct:_="" ma:_="" ma:contentTypeName="Document" ma:contentTypeID="0x01010001BB2D196E58C3469A1DFB6B77033DD5" ma:contentTypeVersion="13" ma:contentTypeDescription="Crée un document." ma:contentTypeScope="" ma:versionID="6d32bfaec4dd9fa7af583a2796028a82">
   <xsd:schema xmlns:xsd="http://www.w3.org/2001/XMLSchema" xmlns:xs="http://www.w3.org/2001/XMLSchema" xmlns:p="http://schemas.microsoft.com/office/2006/metadata/properties" xmlns:ns2="3acab3c4-4abc-404e-afc4-08839f11aab8" xmlns:ns3="80571dcd-4e3a-478f-8cc2-08afca91bf4b" targetNamespace="http://schemas.microsoft.com/office/2006/metadata/properties" ma:root="true" ma:fieldsID="439d08a07126b1fb4bbb302ad29a64ee" ns2:_="" ns3:_="">
     <xsd:import namespace="3acab3c4-4abc-404e-afc4-08839f11aab8"/>
@@ -7490,15 +7525,17 @@
 </ct:contentTypeSchema>
 </file>
 
+<file path=customXml/item4.xml><?xml version="1.0" encoding="utf-8"?>
+<?mso-contentType ?>
+<FormTemplates xmlns="http://schemas.microsoft.com/sharepoint/v3/contenttype/forms">
+  <Display>DocumentLibraryForm</Display>
+  <Edit>DocumentLibraryForm</Edit>
+  <New>DocumentLibraryForm</New>
+</FormTemplates>
+</file>
+
 <file path=customXml/item5.xml><?xml version="1.0" encoding="utf-8"?>
-<p:properties xmlns:p="http://schemas.microsoft.com/office/2006/metadata/properties" xmlns:xsi="http://www.w3.org/2001/XMLSchema-instance" xmlns:pc="http://schemas.microsoft.com/office/infopath/2007/PartnerControls">
-  <documentManagement>
-    <lcf76f155ced4ddcb4097134ff3c332f xmlns="3acab3c4-4abc-404e-afc4-08839f11aab8">
-      <Terms xmlns="http://schemas.microsoft.com/office/infopath/2007/PartnerControls"/>
-    </lcf76f155ced4ddcb4097134ff3c332f>
-    <TaxCatchAll xmlns="80571dcd-4e3a-478f-8cc2-08afca91bf4b"/>
-  </documentManagement>
-</p:properties>
+<b:Sources xmlns:b="http://schemas.openxmlformats.org/officeDocument/2006/bibliography" xmlns="http://schemas.openxmlformats.org/officeDocument/2006/bibliography" SelectedStyle="\APA.XSL" StyleName="APA"/>
 </file>
 
 <file path=customXml/itemProps1.xml><?xml version="1.0" encoding="utf-8"?>
@@ -7510,22 +7547,17 @@
 </file>
 
 <file path=customXml/itemProps2.xml><?xml version="1.0" encoding="utf-8"?>
-<ds:datastoreItem xmlns:ds="http://schemas.openxmlformats.org/officeDocument/2006/customXml" ds:itemID="{A330903E-223D-4346-BF3D-65EE59C67C90}">
+<ds:datastoreItem xmlns:ds="http://schemas.openxmlformats.org/officeDocument/2006/customXml" ds:itemID="{38AD33D3-82B0-4773-A2A4-F6BE0D9D7E0E}">
   <ds:schemaRefs>
-    <ds:schemaRef ds:uri="http://schemas.openxmlformats.org/officeDocument/2006/bibliography"/>
+    <ds:schemaRef ds:uri="http://schemas.microsoft.com/office/2006/metadata/properties"/>
+    <ds:schemaRef ds:uri="http://schemas.microsoft.com/office/infopath/2007/PartnerControls"/>
+    <ds:schemaRef ds:uri="3acab3c4-4abc-404e-afc4-08839f11aab8"/>
+    <ds:schemaRef ds:uri="80571dcd-4e3a-478f-8cc2-08afca91bf4b"/>
   </ds:schemaRefs>
 </ds:datastoreItem>
 </file>
 
 <file path=customXml/itemProps3.xml><?xml version="1.0" encoding="utf-8"?>
-<ds:datastoreItem xmlns:ds="http://schemas.openxmlformats.org/officeDocument/2006/customXml" ds:itemID="{498C0244-C058-43DA-BFD9-884B0882604B}">
-  <ds:schemaRefs>
-    <ds:schemaRef ds:uri="http://schemas.microsoft.com/sharepoint/v3/contenttype/forms"/>
-  </ds:schemaRefs>
-</ds:datastoreItem>
-</file>
-
-<file path=customXml/itemProps4.xml><?xml version="1.0" encoding="utf-8"?>
 <ds:datastoreItem xmlns:ds="http://schemas.openxmlformats.org/officeDocument/2006/customXml" ds:itemID="{E6E56C85-0A65-44D1-AD4E-FF2A01A48F9E}">
   <ds:schemaRefs>
     <ds:schemaRef ds:uri="http://schemas.microsoft.com/office/2006/metadata/contentType"/>
@@ -7544,13 +7576,18 @@
 </ds:datastoreItem>
 </file>
 
+<file path=customXml/itemProps4.xml><?xml version="1.0" encoding="utf-8"?>
+<ds:datastoreItem xmlns:ds="http://schemas.openxmlformats.org/officeDocument/2006/customXml" ds:itemID="{498C0244-C058-43DA-BFD9-884B0882604B}">
+  <ds:schemaRefs>
+    <ds:schemaRef ds:uri="http://schemas.microsoft.com/sharepoint/v3/contenttype/forms"/>
+  </ds:schemaRefs>
+</ds:datastoreItem>
+</file>
+
 <file path=customXml/itemProps5.xml><?xml version="1.0" encoding="utf-8"?>
-<ds:datastoreItem xmlns:ds="http://schemas.openxmlformats.org/officeDocument/2006/customXml" ds:itemID="{38AD33D3-82B0-4773-A2A4-F6BE0D9D7E0E}">
+<ds:datastoreItem xmlns:ds="http://schemas.openxmlformats.org/officeDocument/2006/customXml" ds:itemID="{A330903E-223D-4346-BF3D-65EE59C67C90}">
   <ds:schemaRefs>
-    <ds:schemaRef ds:uri="http://schemas.microsoft.com/office/2006/metadata/properties"/>
-    <ds:schemaRef ds:uri="http://schemas.microsoft.com/office/infopath/2007/PartnerControls"/>
-    <ds:schemaRef ds:uri="3acab3c4-4abc-404e-afc4-08839f11aab8"/>
-    <ds:schemaRef ds:uri="80571dcd-4e3a-478f-8cc2-08afca91bf4b"/>
+    <ds:schemaRef ds:uri="http://schemas.openxmlformats.org/officeDocument/2006/bibliography"/>
   </ds:schemaRefs>
 </ds:datastoreItem>
 </file>
</xml_diff>